<commit_message>
Aggiunta bean nel word
</commit_message>
<xml_diff>
--- a/Documenti in lavorazione/GL_ODD.docx
+++ b/Documenti in lavorazione/GL_ODD.docx
@@ -4968,6 +4968,36 @@
         <w:pStyle w:val="Paragrafoelenco"/>
         <w:numPr>
           <w:ilvl w:val="0"/>
+          <w:numId w:val="15"/>
+        </w:numPr>
+        <w:tabs>
+          <w:tab w:val="left" w:pos="2268"/>
+        </w:tabs>
+        <w:spacing w:line="276" w:lineRule="auto"/>
+        <w:rPr>
+          <w:sz w:val="24"/>
+        </w:rPr>
+      </w:pPr>
+      <w:r>
+        <w:rPr>
+          <w:b/>
+          <w:bCs/>
+          <w:sz w:val="24"/>
+        </w:rPr>
+        <w:t>bean</w:t>
+      </w:r>
+      <w:r>
+        <w:rPr>
+          <w:sz w:val="24"/>
+        </w:rPr>
+        <w:t>, contiene tutte le classi java bean</w:t>
+      </w:r>
+    </w:p>
+    <w:p>
+      <w:pPr>
+        <w:pStyle w:val="Paragrafoelenco"/>
+        <w:numPr>
+          <w:ilvl w:val="0"/>
           <w:numId w:val="4"/>
         </w:numPr>
         <w:spacing w:line="276" w:lineRule="auto"/>
@@ -18799,52 +18829,7 @@
                 <w:sz w:val="24"/>
                 <w:szCs w:val="24"/>
               </w:rPr>
-              <w:t>+</w:t>
-            </w:r>
-            <w:r>
-              <w:rPr>
-                <w:rFonts w:ascii="Times New Roman" w:hAnsi="Times New Roman" w:cs="Times New Roman"/>
-                <w:w w:val="95"/>
-                <w:sz w:val="24"/>
-                <w:szCs w:val="24"/>
-              </w:rPr>
-              <w:t>calcoloCO2</w:t>
-            </w:r>
-            <w:r>
-              <w:rPr>
-                <w:rFonts w:ascii="Times New Roman" w:hAnsi="Times New Roman" w:cs="Times New Roman"/>
-                <w:w w:val="95"/>
-                <w:sz w:val="24"/>
-                <w:szCs w:val="24"/>
-              </w:rPr>
-              <w:t>(</w:t>
-            </w:r>
-            <w:r>
-              <w:rPr>
-                <w:rFonts w:ascii="Times New Roman" w:hAnsi="Times New Roman" w:cs="Times New Roman"/>
-                <w:w w:val="95"/>
-                <w:sz w:val="24"/>
-                <w:szCs w:val="24"/>
-              </w:rPr>
-              <w:t>List&lt;Trasporti&gt;</w:t>
-            </w:r>
-            <w:r>
-              <w:rPr>
-                <w:rFonts w:ascii="Times New Roman" w:hAnsi="Times New Roman" w:cs="Times New Roman"/>
-                <w:w w:val="95"/>
-                <w:sz w:val="24"/>
-                <w:szCs w:val="24"/>
-              </w:rPr>
-              <w:t xml:space="preserve">): </w:t>
-            </w:r>
-            <w:r>
-              <w:rPr>
-                <w:rFonts w:ascii="Times New Roman" w:hAnsi="Times New Roman" w:cs="Times New Roman"/>
-                <w:w w:val="95"/>
-                <w:sz w:val="24"/>
-                <w:szCs w:val="24"/>
-              </w:rPr>
-              <w:t>float</w:t>
+              <w:t>+calcoloCO2(List&lt;Trasporti&gt;): float</w:t>
             </w:r>
           </w:p>
         </w:tc>
@@ -19121,25 +19106,7 @@
                 <w:w w:val="95"/>
                 <w:sz w:val="24"/>
               </w:rPr>
-              <w:t xml:space="preserve"> permette all’utente di </w:t>
-            </w:r>
-            <w:r>
-              <w:rPr>
-                <w:b w:val="0"/>
-                <w:bCs w:val="0"/>
-                <w:w w:val="95"/>
-                <w:sz w:val="24"/>
-              </w:rPr>
-              <w:t>calcolare la CO2 causata</w:t>
-            </w:r>
-            <w:r>
-              <w:rPr>
-                <w:b w:val="0"/>
-                <w:bCs w:val="0"/>
-                <w:w w:val="95"/>
-                <w:sz w:val="24"/>
-              </w:rPr>
-              <w:t>.</w:t>
+              <w:t xml:space="preserve"> permette all’utente di calcolare la CO2 causata.</w:t>
             </w:r>
           </w:p>
         </w:tc>
@@ -24611,6 +24578,119 @@
     </w:lvl>
   </w:abstractNum>
   <w:abstractNum w:abstractNumId="11" w15:restartNumberingAfterBreak="0">
+    <w:nsid w:val="67E57997"/>
+    <w:multiLevelType w:val="hybridMultilevel"/>
+    <w:tmpl w:val="5F48D400"/>
+    <w:lvl w:ilvl="0" w:tplc="2AB83706">
+      <w:numFmt w:val="bullet"/>
+      <w:lvlText w:val="-"/>
+      <w:lvlJc w:val="left"/>
+      <w:pPr>
+        <w:ind w:left="2061" w:hanging="360"/>
+      </w:pPr>
+      <w:rPr>
+        <w:rFonts w:ascii="Times New Roman" w:eastAsia="Times New Roman" w:hAnsi="Times New Roman" w:cs="Times New Roman" w:hint="default"/>
+        <w:b/>
+      </w:rPr>
+    </w:lvl>
+    <w:lvl w:ilvl="1" w:tplc="04100003" w:tentative="1">
+      <w:start w:val="1"/>
+      <w:numFmt w:val="bullet"/>
+      <w:lvlText w:val="o"/>
+      <w:lvlJc w:val="left"/>
+      <w:pPr>
+        <w:ind w:left="2781" w:hanging="360"/>
+      </w:pPr>
+      <w:rPr>
+        <w:rFonts w:ascii="Courier New" w:hAnsi="Courier New" w:cs="Courier New" w:hint="default"/>
+      </w:rPr>
+    </w:lvl>
+    <w:lvl w:ilvl="2" w:tplc="04100005" w:tentative="1">
+      <w:start w:val="1"/>
+      <w:numFmt w:val="bullet"/>
+      <w:lvlText w:val=""/>
+      <w:lvlJc w:val="left"/>
+      <w:pPr>
+        <w:ind w:left="3501" w:hanging="360"/>
+      </w:pPr>
+      <w:rPr>
+        <w:rFonts w:ascii="Wingdings" w:hAnsi="Wingdings" w:hint="default"/>
+      </w:rPr>
+    </w:lvl>
+    <w:lvl w:ilvl="3" w:tplc="04100001" w:tentative="1">
+      <w:start w:val="1"/>
+      <w:numFmt w:val="bullet"/>
+      <w:lvlText w:val=""/>
+      <w:lvlJc w:val="left"/>
+      <w:pPr>
+        <w:ind w:left="4221" w:hanging="360"/>
+      </w:pPr>
+      <w:rPr>
+        <w:rFonts w:ascii="Symbol" w:hAnsi="Symbol" w:hint="default"/>
+      </w:rPr>
+    </w:lvl>
+    <w:lvl w:ilvl="4" w:tplc="04100003" w:tentative="1">
+      <w:start w:val="1"/>
+      <w:numFmt w:val="bullet"/>
+      <w:lvlText w:val="o"/>
+      <w:lvlJc w:val="left"/>
+      <w:pPr>
+        <w:ind w:left="4941" w:hanging="360"/>
+      </w:pPr>
+      <w:rPr>
+        <w:rFonts w:ascii="Courier New" w:hAnsi="Courier New" w:cs="Courier New" w:hint="default"/>
+      </w:rPr>
+    </w:lvl>
+    <w:lvl w:ilvl="5" w:tplc="04100005" w:tentative="1">
+      <w:start w:val="1"/>
+      <w:numFmt w:val="bullet"/>
+      <w:lvlText w:val=""/>
+      <w:lvlJc w:val="left"/>
+      <w:pPr>
+        <w:ind w:left="5661" w:hanging="360"/>
+      </w:pPr>
+      <w:rPr>
+        <w:rFonts w:ascii="Wingdings" w:hAnsi="Wingdings" w:hint="default"/>
+      </w:rPr>
+    </w:lvl>
+    <w:lvl w:ilvl="6" w:tplc="04100001" w:tentative="1">
+      <w:start w:val="1"/>
+      <w:numFmt w:val="bullet"/>
+      <w:lvlText w:val=""/>
+      <w:lvlJc w:val="left"/>
+      <w:pPr>
+        <w:ind w:left="6381" w:hanging="360"/>
+      </w:pPr>
+      <w:rPr>
+        <w:rFonts w:ascii="Symbol" w:hAnsi="Symbol" w:hint="default"/>
+      </w:rPr>
+    </w:lvl>
+    <w:lvl w:ilvl="7" w:tplc="04100003" w:tentative="1">
+      <w:start w:val="1"/>
+      <w:numFmt w:val="bullet"/>
+      <w:lvlText w:val="o"/>
+      <w:lvlJc w:val="left"/>
+      <w:pPr>
+        <w:ind w:left="7101" w:hanging="360"/>
+      </w:pPr>
+      <w:rPr>
+        <w:rFonts w:ascii="Courier New" w:hAnsi="Courier New" w:cs="Courier New" w:hint="default"/>
+      </w:rPr>
+    </w:lvl>
+    <w:lvl w:ilvl="8" w:tplc="04100005" w:tentative="1">
+      <w:start w:val="1"/>
+      <w:numFmt w:val="bullet"/>
+      <w:lvlText w:val=""/>
+      <w:lvlJc w:val="left"/>
+      <w:pPr>
+        <w:ind w:left="7821" w:hanging="360"/>
+      </w:pPr>
+      <w:rPr>
+        <w:rFonts w:ascii="Wingdings" w:hAnsi="Wingdings" w:hint="default"/>
+      </w:rPr>
+    </w:lvl>
+  </w:abstractNum>
+  <w:abstractNum w:abstractNumId="12" w15:restartNumberingAfterBreak="0">
     <w:nsid w:val="6D0C3D39"/>
     <w:multiLevelType w:val="multilevel"/>
     <w:tmpl w:val="EED2A032"/>
@@ -24746,7 +24826,7 @@
       </w:rPr>
     </w:lvl>
   </w:abstractNum>
-  <w:abstractNum w:abstractNumId="12" w15:restartNumberingAfterBreak="0">
+  <w:abstractNum w:abstractNumId="13" w15:restartNumberingAfterBreak="0">
     <w:nsid w:val="780B05AB"/>
     <w:multiLevelType w:val="hybridMultilevel"/>
     <w:tmpl w:val="65A26402"/>
@@ -24865,7 +24945,7 @@
       </w:rPr>
     </w:lvl>
   </w:abstractNum>
-  <w:abstractNum w:abstractNumId="13" w15:restartNumberingAfterBreak="0">
+  <w:abstractNum w:abstractNumId="14" w15:restartNumberingAfterBreak="0">
     <w:nsid w:val="7F512AAE"/>
     <w:multiLevelType w:val="multilevel"/>
     <w:tmpl w:val="EED2A032"/>
@@ -25005,7 +25085,7 @@
     <w:abstractNumId w:val="9"/>
   </w:num>
   <w:num w:numId="2" w16cid:durableId="2124225473">
-    <w:abstractNumId w:val="12"/>
+    <w:abstractNumId w:val="13"/>
   </w:num>
   <w:num w:numId="3" w16cid:durableId="1202132160">
     <w:abstractNumId w:val="2"/>
@@ -25020,10 +25100,10 @@
     <w:abstractNumId w:val="5"/>
   </w:num>
   <w:num w:numId="7" w16cid:durableId="1413552525">
-    <w:abstractNumId w:val="13"/>
+    <w:abstractNumId w:val="14"/>
   </w:num>
   <w:num w:numId="8" w16cid:durableId="1673608302">
-    <w:abstractNumId w:val="11"/>
+    <w:abstractNumId w:val="12"/>
   </w:num>
   <w:num w:numId="9" w16cid:durableId="2122912635">
     <w:abstractNumId w:val="3"/>
@@ -25042,6 +25122,9 @@
   </w:num>
   <w:num w:numId="14" w16cid:durableId="1583027785">
     <w:abstractNumId w:val="8"/>
+  </w:num>
+  <w:num w:numId="15" w16cid:durableId="1920753113">
+    <w:abstractNumId w:val="11"/>
   </w:num>
 </w:numbering>
 </file>

</xml_diff>

<commit_message>
Inserimento dati tabella iot
</commit_message>
<xml_diff>
--- a/Documenti in lavorazione/GL_ODD.docx
+++ b/Documenti in lavorazione/GL_ODD.docx
@@ -8089,59 +8089,19 @@
       <w:pPr>
         <w:pStyle w:val="Titolo4"/>
       </w:pPr>
-    </w:p>
-    <w:p>
-      <w:pPr>
-        <w:pStyle w:val="Corpotesto"/>
-        <w:spacing w:before="1"/>
-        <w:rPr>
-          <w:b/>
-          <w:sz w:val="29"/>
-        </w:rPr>
-      </w:pPr>
-    </w:p>
-    <w:p>
-      <w:pPr>
-        <w:pStyle w:val="Corpotesto"/>
-        <w:spacing w:before="1"/>
-        <w:rPr>
-          <w:b/>
-          <w:sz w:val="29"/>
-        </w:rPr>
-      </w:pPr>
-    </w:p>
-    <w:p>
-      <w:pPr>
-        <w:pStyle w:val="Corpotesto"/>
-        <w:spacing w:before="1"/>
-        <w:rPr>
-          <w:b/>
-          <w:sz w:val="29"/>
-        </w:rPr>
-      </w:pPr>
-    </w:p>
-    <w:p>
-      <w:pPr>
-        <w:pStyle w:val="Corpotesto"/>
-        <w:spacing w:before="1"/>
-        <w:rPr>
-          <w:b/>
-          <w:sz w:val="29"/>
-        </w:rPr>
-      </w:pPr>
       <w:r>
         <w:rPr>
           <w:noProof/>
           <w:sz w:val="29"/>
         </w:rPr>
         <w:drawing>
-          <wp:anchor distT="0" distB="0" distL="114300" distR="114300" simplePos="0" relativeHeight="251665920" behindDoc="0" locked="0" layoutInCell="1" allowOverlap="1" wp14:anchorId="29F4C44C" wp14:editId="28F442B9">
+          <wp:anchor distT="0" distB="0" distL="114300" distR="114300" simplePos="0" relativeHeight="251659264" behindDoc="0" locked="0" layoutInCell="1" allowOverlap="1" wp14:anchorId="29F4C44C" wp14:editId="04DDE76E">
             <wp:simplePos x="0" y="0"/>
             <wp:positionH relativeFrom="column">
-              <wp:posOffset>-200841</wp:posOffset>
+              <wp:posOffset>-186805</wp:posOffset>
             </wp:positionH>
             <wp:positionV relativeFrom="paragraph">
-              <wp:posOffset>246834</wp:posOffset>
+              <wp:posOffset>329334</wp:posOffset>
             </wp:positionV>
             <wp:extent cx="6673215" cy="4942205"/>
             <wp:effectExtent l="0" t="0" r="0" b="0"/>
@@ -8321,6 +8281,46 @@
     <w:p>
       <w:pPr>
         <w:pStyle w:val="Corpotesto"/>
+        <w:spacing w:before="1"/>
+        <w:rPr>
+          <w:b/>
+          <w:sz w:val="29"/>
+        </w:rPr>
+      </w:pPr>
+    </w:p>
+    <w:p>
+      <w:pPr>
+        <w:pStyle w:val="Corpotesto"/>
+        <w:spacing w:before="1"/>
+        <w:rPr>
+          <w:b/>
+          <w:sz w:val="29"/>
+        </w:rPr>
+      </w:pPr>
+    </w:p>
+    <w:p>
+      <w:pPr>
+        <w:pStyle w:val="Corpotesto"/>
+        <w:spacing w:before="1"/>
+        <w:rPr>
+          <w:b/>
+          <w:sz w:val="29"/>
+        </w:rPr>
+      </w:pPr>
+    </w:p>
+    <w:p>
+      <w:pPr>
+        <w:pStyle w:val="Corpotesto"/>
+        <w:spacing w:before="1"/>
+        <w:rPr>
+          <w:b/>
+          <w:sz w:val="29"/>
+        </w:rPr>
+      </w:pPr>
+    </w:p>
+    <w:p>
+      <w:pPr>
+        <w:pStyle w:val="Corpotesto"/>
         <w:spacing w:before="7"/>
         <w:rPr>
           <w:b/>
@@ -8363,16 +8363,6 @@
           <w:sz w:val="20"/>
         </w:rPr>
       </w:pPr>
-    </w:p>
-    <w:p>
-      <w:pPr>
-        <w:pStyle w:val="Corpotesto"/>
-        <w:spacing w:before="10"/>
-        <w:rPr>
-          <w:b/>
-          <w:sz w:val="10"/>
-        </w:rPr>
-      </w:pPr>
       <w:r>
         <w:rPr>
           <w:b/>
@@ -8380,13 +8370,13 @@
           <w:sz w:val="20"/>
         </w:rPr>
         <w:drawing>
-          <wp:anchor distT="0" distB="0" distL="114300" distR="114300" simplePos="0" relativeHeight="251666944" behindDoc="0" locked="0" layoutInCell="1" allowOverlap="1" wp14:anchorId="3CF26FC6" wp14:editId="25753641">
+          <wp:anchor distT="0" distB="0" distL="114300" distR="114300" simplePos="0" relativeHeight="251660288" behindDoc="0" locked="0" layoutInCell="1" allowOverlap="1" wp14:anchorId="3CF26FC6" wp14:editId="54A3C651">
             <wp:simplePos x="0" y="0"/>
             <wp:positionH relativeFrom="column">
-              <wp:posOffset>-212998</wp:posOffset>
+              <wp:posOffset>-205798</wp:posOffset>
             </wp:positionH>
             <wp:positionV relativeFrom="paragraph">
-              <wp:posOffset>815159</wp:posOffset>
+              <wp:posOffset>157192</wp:posOffset>
             </wp:positionV>
             <wp:extent cx="6703060" cy="4963795"/>
             <wp:effectExtent l="0" t="0" r="2540" b="8255"/>
@@ -8445,6 +8435,16 @@
     </w:p>
     <w:p>
       <w:pPr>
+        <w:pStyle w:val="Corpotesto"/>
+        <w:spacing w:before="10"/>
+        <w:rPr>
+          <w:b/>
+          <w:sz w:val="10"/>
+        </w:rPr>
+      </w:pPr>
+    </w:p>
+    <w:p>
+      <w:pPr>
         <w:rPr>
           <w:sz w:val="10"/>
         </w:rPr>
@@ -8655,18 +8655,6 @@
         <w:pStyle w:val="Titolo4"/>
         <w:spacing w:before="0"/>
       </w:pPr>
-      <w:r>
-        <w:t>Package</w:t>
-      </w:r>
-      <w:r>
-        <w:rPr>
-          <w:spacing w:val="4"/>
-        </w:rPr>
-        <w:t xml:space="preserve"> </w:t>
-      </w:r>
-      <w:r>
-        <w:t>Calcolo CO2</w:t>
-      </w:r>
     </w:p>
     <w:p>
       <w:pPr>
@@ -8676,27 +8664,46 @@
     </w:p>
     <w:p>
       <w:pPr>
-        <w:pStyle w:val="Corpotesto"/>
-        <w:spacing w:before="10"/>
-        <w:rPr>
-          <w:b/>
-          <w:sz w:val="28"/>
-        </w:rPr>
+        <w:pStyle w:val="Titolo4"/>
+        <w:spacing w:before="0"/>
+      </w:pPr>
+    </w:p>
+    <w:p>
+      <w:pPr>
+        <w:pStyle w:val="Titolo4"/>
+        <w:spacing w:before="0"/>
+      </w:pPr>
+      <w:r>
+        <w:lastRenderedPageBreak/>
+        <w:t>Package</w:t>
+      </w:r>
+      <w:r>
+        <w:rPr>
+          <w:spacing w:val="4"/>
+        </w:rPr>
+        <w:t xml:space="preserve"> </w:t>
+      </w:r>
+      <w:r>
+        <w:t>Calcolo CO2</w:t>
+      </w:r>
+    </w:p>
+    <w:p>
+      <w:pPr>
+        <w:pStyle w:val="Titolo4"/>
+        <w:spacing w:before="0"/>
       </w:pPr>
       <w:r>
         <w:rPr>
           <w:noProof/>
-          <w:sz w:val="28"/>
-        </w:rPr>
-        <w:lastRenderedPageBreak/>
+        </w:rPr>
         <w:drawing>
-          <wp:anchor distT="0" distB="0" distL="114300" distR="114300" simplePos="0" relativeHeight="251654656" behindDoc="0" locked="0" layoutInCell="1" allowOverlap="1" wp14:anchorId="54F2F0AD" wp14:editId="4FB422EC">
+          <wp:anchor distT="0" distB="0" distL="114300" distR="114300" simplePos="0" relativeHeight="251655168" behindDoc="0" locked="0" layoutInCell="1" allowOverlap="1" wp14:anchorId="54F2F0AD" wp14:editId="4169FA53">
             <wp:simplePos x="0" y="0"/>
             <wp:positionH relativeFrom="column">
-              <wp:posOffset>562610</wp:posOffset>
+              <wp:posOffset>63847</wp:posOffset>
             </wp:positionH>
             <wp:positionV relativeFrom="paragraph">
-              <wp:posOffset>1546860</wp:posOffset>
+              <wp:posOffset>352021</wp:posOffset>
             </wp:positionV>
             <wp:extent cx="5728077" cy="4245429"/>
             <wp:effectExtent l="0" t="0" r="6350" b="3175"/>
@@ -8746,6 +8753,16 @@
           </wp:anchor>
         </w:drawing>
       </w:r>
+    </w:p>
+    <w:p>
+      <w:pPr>
+        <w:pStyle w:val="Corpotesto"/>
+        <w:spacing w:before="10"/>
+        <w:rPr>
+          <w:b/>
+          <w:sz w:val="28"/>
+        </w:rPr>
+      </w:pPr>
     </w:p>
     <w:p>
       <w:pPr>

</xml_diff>